<commit_message>
Moved config to subfolder Added SC8 configuration example Added 'Append fields to index class' option Updated documentation Generate v3.0 package
</commit_message>
<xml_diff>
--- a/Documentation/Sitecore Datasource Indexer.docx
+++ b/Documentation/Sitecore Datasource Indexer.docx
@@ -737,21 +737,7 @@
         <w:rPr>
           <w:lang w:val="en-US"/>
         </w:rPr>
-        <w:t xml:space="preserve"> what is the </w:t>
-      </w:r>
-      <w:proofErr w:type="spellStart"/>
-      <w:r>
-        <w:rPr>
-          <w:lang w:val="en-US"/>
-        </w:rPr>
-        <w:t>Sitecore</w:t>
-      </w:r>
-      <w:proofErr w:type="spellEnd"/>
-      <w:r>
-        <w:rPr>
-          <w:lang w:val="en-US"/>
-        </w:rPr>
-        <w:t xml:space="preserve"> </w:t>
+        <w:t xml:space="preserve"> what is the Sitecore </w:t>
       </w:r>
       <w:proofErr w:type="spellStart"/>
       <w:r>
@@ -816,21 +802,7 @@
         <w:rPr>
           <w:lang w:val="en-US"/>
         </w:rPr>
-        <w:t xml:space="preserve"> Indexer module extends </w:t>
-      </w:r>
-      <w:proofErr w:type="spellStart"/>
-      <w:r>
-        <w:rPr>
-          <w:lang w:val="en-US"/>
-        </w:rPr>
-        <w:t>Sitecore</w:t>
-      </w:r>
-      <w:proofErr w:type="spellEnd"/>
-      <w:r>
-        <w:rPr>
-          <w:lang w:val="en-US"/>
-        </w:rPr>
-        <w:t xml:space="preserve"> Content Search </w:t>
+        <w:t xml:space="preserve"> Indexer module extends Sitecore Content Search </w:t>
       </w:r>
       <w:r>
         <w:rPr>
@@ -966,249 +938,131 @@
         <w:rPr>
           <w:lang w:val="en-US"/>
         </w:rPr>
-        <w:t xml:space="preserve">Simply install the package via the </w:t>
-      </w:r>
-      <w:proofErr w:type="spellStart"/>
-      <w:r>
-        <w:rPr>
-          <w:lang w:val="en-US"/>
-        </w:rPr>
-        <w:t>Sitecore</w:t>
-      </w:r>
-      <w:proofErr w:type="spellEnd"/>
-      <w:r>
-        <w:rPr>
-          <w:lang w:val="en-US"/>
-        </w:rPr>
-        <w:t xml:space="preserve"> Installation Wizard. </w:t>
+        <w:t>Simply install the package via th</w:t>
+      </w:r>
+      <w:r>
+        <w:rPr>
+          <w:lang w:val="en-US"/>
+        </w:rPr>
+        <w:t>e Sitecore Installation Wizard.</w:t>
       </w:r>
     </w:p>
     <w:p>
       <w:pPr>
-        <w:pStyle w:val="Heading1"/>
-        <w:rPr>
-          <w:lang w:val="en-US"/>
-        </w:rPr>
-      </w:pPr>
-      <w:bookmarkStart w:id="2" w:name="_Toc380061063"/>
-      <w:r>
-        <w:rPr>
-          <w:lang w:val="en-US"/>
-        </w:rPr>
-        <w:t>Usage</w:t>
-      </w:r>
+        <w:rPr>
+          <w:lang w:val="en-US"/>
+        </w:rPr>
+      </w:pPr>
+      <w:r>
+        <w:rPr>
+          <w:lang w:val="en-US"/>
+        </w:rPr>
+        <w:t>If you’re running Sitecore 8, then the /</w:t>
+      </w:r>
+      <w:proofErr w:type="spellStart"/>
+      <w:r>
+        <w:rPr>
+          <w:lang w:val="en-US"/>
+        </w:rPr>
+        <w:t>app_config</w:t>
+      </w:r>
+      <w:proofErr w:type="spellEnd"/>
+      <w:r>
+        <w:rPr>
+          <w:lang w:val="en-US"/>
+        </w:rPr>
+        <w:t>/Include/</w:t>
+      </w:r>
+      <w:proofErr w:type="spellStart"/>
+      <w:r>
+        <w:rPr>
+          <w:lang w:val="en-US"/>
+        </w:rPr>
+        <w:t>DatasourceIndexer</w:t>
+      </w:r>
+      <w:proofErr w:type="spellEnd"/>
+      <w:r>
+        <w:rPr>
+          <w:lang w:val="en-US"/>
+        </w:rPr>
+        <w:t>/</w:t>
+      </w:r>
+      <w:proofErr w:type="spellStart"/>
+      <w:r>
+        <w:rPr>
+          <w:lang w:val="en-US"/>
+        </w:rPr>
+        <w:t>DatasourceIndexer.config</w:t>
+      </w:r>
+      <w:proofErr w:type="spellEnd"/>
+      <w:r>
+        <w:rPr>
+          <w:lang w:val="en-US"/>
+        </w:rPr>
+        <w:t xml:space="preserve"> should be replaced with the v8 </w:t>
+      </w:r>
+      <w:proofErr w:type="spellStart"/>
+      <w:r>
+        <w:rPr>
+          <w:lang w:val="en-US"/>
+        </w:rPr>
+        <w:t>config</w:t>
+      </w:r>
+      <w:proofErr w:type="spellEnd"/>
+      <w:r>
+        <w:rPr>
+          <w:lang w:val="en-US"/>
+        </w:rPr>
+        <w:t xml:space="preserve"> file that can be found at the same path.</w:t>
+      </w:r>
+      <w:bookmarkStart w:id="2" w:name="_GoBack"/>
       <w:bookmarkEnd w:id="2"/>
     </w:p>
     <w:p>
       <w:pPr>
-        <w:pStyle w:val="Heading2"/>
-        <w:rPr>
-          <w:lang w:val="en-US"/>
-        </w:rPr>
-      </w:pPr>
-      <w:bookmarkStart w:id="3" w:name="_Toc380061064"/>
-      <w:proofErr w:type="spellStart"/>
-      <w:r>
-        <w:rPr>
-          <w:lang w:val="en-US"/>
-        </w:rPr>
-        <w:t>Sublayouts</w:t>
-      </w:r>
-      <w:proofErr w:type="spellEnd"/>
-      <w:r>
-        <w:rPr>
-          <w:lang w:val="en-US"/>
-        </w:rPr>
-        <w:t xml:space="preserve"> C</w:t>
-      </w:r>
-      <w:r>
-        <w:rPr>
-          <w:lang w:val="en-US"/>
-        </w:rPr>
-        <w:t>onfiguration</w:t>
+        <w:pStyle w:val="Heading1"/>
+        <w:rPr>
+          <w:lang w:val="en-US"/>
+        </w:rPr>
+      </w:pPr>
+      <w:bookmarkStart w:id="3" w:name="_Toc380061063"/>
+      <w:r>
+        <w:rPr>
+          <w:lang w:val="en-US"/>
+        </w:rPr>
+        <w:t>Usage</w:t>
       </w:r>
       <w:bookmarkEnd w:id="3"/>
     </w:p>
     <w:p>
       <w:pPr>
-        <w:rPr>
-          <w:lang w:val="en-US"/>
-        </w:rPr>
-      </w:pPr>
-      <w:r>
-        <w:rPr>
-          <w:lang w:val="en-US"/>
-        </w:rPr>
-        <w:t>In order t</w:t>
-      </w:r>
-      <w:r>
-        <w:rPr>
-          <w:lang w:val="en-US"/>
-        </w:rPr>
-        <w:t>o define how to index a</w:t>
-      </w:r>
-      <w:r>
-        <w:rPr>
-          <w:lang w:val="en-US"/>
-        </w:rPr>
-        <w:t xml:space="preserve"> </w:t>
-      </w:r>
+        <w:pStyle w:val="Heading2"/>
+        <w:rPr>
+          <w:lang w:val="en-US"/>
+        </w:rPr>
+      </w:pPr>
+      <w:bookmarkStart w:id="4" w:name="_Toc380061064"/>
       <w:proofErr w:type="spellStart"/>
       <w:r>
         <w:rPr>
           <w:lang w:val="en-US"/>
         </w:rPr>
-        <w:t>sublayout</w:t>
+        <w:t>Sublayouts</w:t>
       </w:r>
       <w:proofErr w:type="spellEnd"/>
       <w:r>
         <w:rPr>
           <w:lang w:val="en-US"/>
         </w:rPr>
-        <w:t xml:space="preserve"> </w:t>
-      </w:r>
-      <w:proofErr w:type="spellStart"/>
-      <w:r>
-        <w:rPr>
-          <w:lang w:val="en-US"/>
-        </w:rPr>
-        <w:t>datasource</w:t>
-      </w:r>
-      <w:proofErr w:type="spellEnd"/>
-      <w:r>
-        <w:rPr>
-          <w:lang w:val="en-US"/>
-        </w:rPr>
-        <w:t xml:space="preserve">, </w:t>
-      </w:r>
-      <w:r>
-        <w:rPr>
-          <w:lang w:val="en-US"/>
-        </w:rPr>
-        <w:t>new fields</w:t>
-      </w:r>
-      <w:r>
-        <w:rPr>
-          <w:lang w:val="en-US"/>
-        </w:rPr>
-        <w:t xml:space="preserve"> </w:t>
-      </w:r>
-      <w:r>
-        <w:rPr>
-          <w:lang w:val="en-US"/>
-        </w:rPr>
-        <w:t>have</w:t>
-      </w:r>
-      <w:r>
-        <w:rPr>
-          <w:lang w:val="en-US"/>
-        </w:rPr>
-        <w:t xml:space="preserve"> been </w:t>
-      </w:r>
-      <w:r>
-        <w:rPr>
-          <w:lang w:val="en-US"/>
-        </w:rPr>
-        <w:t xml:space="preserve">added </w:t>
-      </w:r>
-      <w:r>
-        <w:rPr>
-          <w:lang w:val="en-US"/>
-        </w:rPr>
-        <w:t xml:space="preserve">to </w:t>
-      </w:r>
-      <w:proofErr w:type="spellStart"/>
-      <w:r>
-        <w:rPr>
-          <w:lang w:val="en-US"/>
-        </w:rPr>
-        <w:t>Sitecore</w:t>
-      </w:r>
-      <w:proofErr w:type="spellEnd"/>
-      <w:r>
-        <w:rPr>
-          <w:lang w:val="en-US"/>
-        </w:rPr>
-        <w:t xml:space="preserve"> </w:t>
-      </w:r>
-      <w:proofErr w:type="spellStart"/>
-      <w:r>
-        <w:rPr>
-          <w:lang w:val="en-US"/>
-        </w:rPr>
-        <w:t>sublayout</w:t>
-      </w:r>
-      <w:r>
-        <w:rPr>
-          <w:lang w:val="en-US"/>
-        </w:rPr>
-        <w:t>s</w:t>
-      </w:r>
-      <w:proofErr w:type="spellEnd"/>
-      <w:r>
-        <w:rPr>
-          <w:lang w:val="en-US"/>
-        </w:rPr>
-        <w:t>.</w:t>
-      </w:r>
-      <w:r>
-        <w:rPr>
-          <w:lang w:val="en-US"/>
-        </w:rPr>
-        <w:t xml:space="preserve"> You can set those options on </w:t>
-      </w:r>
-      <w:r>
-        <w:rPr>
-          <w:lang w:val="en-US"/>
-        </w:rPr>
-        <w:t>a</w:t>
-      </w:r>
-      <w:r>
-        <w:rPr>
-          <w:lang w:val="en-US"/>
-        </w:rPr>
-        <w:t xml:space="preserve"> </w:t>
-      </w:r>
-      <w:proofErr w:type="spellStart"/>
-      <w:r>
-        <w:rPr>
-          <w:lang w:val="en-US"/>
-        </w:rPr>
-        <w:t>sublayout</w:t>
-      </w:r>
-      <w:proofErr w:type="spellEnd"/>
-      <w:r>
-        <w:rPr>
-          <w:lang w:val="en-US"/>
-        </w:rPr>
-        <w:t xml:space="preserve"> to fine-tune how the </w:t>
-      </w:r>
-      <w:proofErr w:type="spellStart"/>
-      <w:r>
-        <w:rPr>
-          <w:lang w:val="en-US"/>
-        </w:rPr>
-        <w:t>datasource</w:t>
-      </w:r>
-      <w:proofErr w:type="spellEnd"/>
-      <w:r>
-        <w:rPr>
-          <w:lang w:val="en-US"/>
-        </w:rPr>
-        <w:t xml:space="preserve"> item</w:t>
-      </w:r>
-      <w:r>
-        <w:rPr>
-          <w:lang w:val="en-US"/>
-        </w:rPr>
-        <w:t>s</w:t>
-      </w:r>
-      <w:r>
-        <w:rPr>
-          <w:lang w:val="en-US"/>
-        </w:rPr>
-        <w:t>, if any, will be indexed.</w:t>
-      </w:r>
+        <w:t xml:space="preserve"> C</w:t>
+      </w:r>
+      <w:r>
+        <w:rPr>
+          <w:lang w:val="en-US"/>
+        </w:rPr>
+        <w:t>onfiguration</w:t>
+      </w:r>
+      <w:bookmarkEnd w:id="4"/>
     </w:p>
     <w:p>
       <w:pPr>
@@ -1218,9 +1072,176 @@
       </w:pPr>
       <w:r>
         <w:rPr>
+          <w:lang w:val="en-US"/>
+        </w:rPr>
+        <w:t>In order t</w:t>
+      </w:r>
+      <w:r>
+        <w:rPr>
+          <w:lang w:val="en-US"/>
+        </w:rPr>
+        <w:t>o define how to index a</w:t>
+      </w:r>
+      <w:r>
+        <w:rPr>
+          <w:lang w:val="en-US"/>
+        </w:rPr>
+        <w:t xml:space="preserve"> </w:t>
+      </w:r>
+      <w:proofErr w:type="spellStart"/>
+      <w:r>
+        <w:rPr>
+          <w:lang w:val="en-US"/>
+        </w:rPr>
+        <w:t>sublayout</w:t>
+      </w:r>
+      <w:proofErr w:type="spellEnd"/>
+      <w:r>
+        <w:rPr>
+          <w:lang w:val="en-US"/>
+        </w:rPr>
+        <w:t xml:space="preserve"> </w:t>
+      </w:r>
+      <w:proofErr w:type="spellStart"/>
+      <w:r>
+        <w:rPr>
+          <w:lang w:val="en-US"/>
+        </w:rPr>
+        <w:t>datasource</w:t>
+      </w:r>
+      <w:proofErr w:type="spellEnd"/>
+      <w:r>
+        <w:rPr>
+          <w:lang w:val="en-US"/>
+        </w:rPr>
+        <w:t xml:space="preserve">, </w:t>
+      </w:r>
+      <w:r>
+        <w:rPr>
+          <w:lang w:val="en-US"/>
+        </w:rPr>
+        <w:t>new fields</w:t>
+      </w:r>
+      <w:r>
+        <w:rPr>
+          <w:lang w:val="en-US"/>
+        </w:rPr>
+        <w:t xml:space="preserve"> </w:t>
+      </w:r>
+      <w:r>
+        <w:rPr>
+          <w:lang w:val="en-US"/>
+        </w:rPr>
+        <w:t>have</w:t>
+      </w:r>
+      <w:r>
+        <w:rPr>
+          <w:lang w:val="en-US"/>
+        </w:rPr>
+        <w:t xml:space="preserve"> been </w:t>
+      </w:r>
+      <w:r>
+        <w:rPr>
+          <w:lang w:val="en-US"/>
+        </w:rPr>
+        <w:t xml:space="preserve">added </w:t>
+      </w:r>
+      <w:r>
+        <w:rPr>
+          <w:lang w:val="en-US"/>
+        </w:rPr>
+        <w:t xml:space="preserve">to Sitecore </w:t>
+      </w:r>
+      <w:proofErr w:type="spellStart"/>
+      <w:r>
+        <w:rPr>
+          <w:lang w:val="en-US"/>
+        </w:rPr>
+        <w:t>sublayout</w:t>
+      </w:r>
+      <w:r>
+        <w:rPr>
+          <w:lang w:val="en-US"/>
+        </w:rPr>
+        <w:t>s</w:t>
+      </w:r>
+      <w:proofErr w:type="spellEnd"/>
+      <w:r>
+        <w:rPr>
+          <w:lang w:val="en-US"/>
+        </w:rPr>
+        <w:t>.</w:t>
+      </w:r>
+      <w:r>
+        <w:rPr>
+          <w:lang w:val="en-US"/>
+        </w:rPr>
+        <w:t xml:space="preserve"> You can set those options on </w:t>
+      </w:r>
+      <w:r>
+        <w:rPr>
+          <w:lang w:val="en-US"/>
+        </w:rPr>
+        <w:t>a</w:t>
+      </w:r>
+      <w:r>
+        <w:rPr>
+          <w:lang w:val="en-US"/>
+        </w:rPr>
+        <w:t xml:space="preserve"> </w:t>
+      </w:r>
+      <w:proofErr w:type="spellStart"/>
+      <w:r>
+        <w:rPr>
+          <w:lang w:val="en-US"/>
+        </w:rPr>
+        <w:t>sublayout</w:t>
+      </w:r>
+      <w:proofErr w:type="spellEnd"/>
+      <w:r>
+        <w:rPr>
+          <w:lang w:val="en-US"/>
+        </w:rPr>
+        <w:t xml:space="preserve"> to fine-tune how the </w:t>
+      </w:r>
+      <w:proofErr w:type="spellStart"/>
+      <w:r>
+        <w:rPr>
+          <w:lang w:val="en-US"/>
+        </w:rPr>
+        <w:t>datasource</w:t>
+      </w:r>
+      <w:proofErr w:type="spellEnd"/>
+      <w:r>
+        <w:rPr>
+          <w:lang w:val="en-US"/>
+        </w:rPr>
+        <w:t xml:space="preserve"> item</w:t>
+      </w:r>
+      <w:r>
+        <w:rPr>
+          <w:lang w:val="en-US"/>
+        </w:rPr>
+        <w:t>s</w:t>
+      </w:r>
+      <w:r>
+        <w:rPr>
+          <w:lang w:val="en-US"/>
+        </w:rPr>
+        <w:t>, if any, will be indexed.</w:t>
+      </w:r>
+    </w:p>
+    <w:p>
+      <w:pPr>
+        <w:rPr>
+          <w:lang w:val="en-US"/>
+        </w:rPr>
+      </w:pPr>
+      <w:r>
+        <w:rPr>
           <w:rStyle w:val="CommentReference"/>
         </w:rPr>
-        <w:commentReference w:id="4"/>
+        <w:commentReference w:id="5"/>
       </w:r>
       <w:r>
         <w:rPr>
@@ -1411,6 +1432,7 @@
         <w:rPr>
           <w:rStyle w:val="Strong"/>
         </w:rPr>
+        <w:lastRenderedPageBreak/>
         <w:t>Index Class</w:t>
       </w:r>
       <w:r>
@@ -1500,11 +1522,7 @@
         <w:t>)</w:t>
       </w:r>
       <w:r>
-        <w:t xml:space="preserve">that returns the text of the item to be </w:t>
-      </w:r>
-      <w:r>
-        <w:lastRenderedPageBreak/>
-        <w:t>indexed.</w:t>
+        <w:t>that returns the text of the item to be indexed.</w:t>
       </w:r>
       <w:r>
         <w:t xml:space="preserve"> </w:t>
@@ -1549,11 +1567,37 @@
     <w:p>
       <w:pPr>
         <w:pStyle w:val="Bullet"/>
+        <w:numPr>
+          <w:ilvl w:val="0"/>
+          <w:numId w:val="8"/>
+        </w:numPr>
       </w:pPr>
       <w:r>
         <w:rPr>
           <w:rStyle w:val="Strong"/>
         </w:rPr>
+        <w:t xml:space="preserve">Append fields to index class </w:t>
+      </w:r>
+      <w:r>
+        <w:t xml:space="preserve">– If checked, then the fields defined here after will be appended to the value computed by the index class.  If not checked, </w:t>
+      </w:r>
+      <w:proofErr w:type="gramStart"/>
+      <w:r>
+        <w:t>then  the</w:t>
+      </w:r>
+      <w:proofErr w:type="gramEnd"/>
+      <w:r>
+        <w:t xml:space="preserve"> fields will be skipped, and only the class will be taken into account.  If the class is not defined, then this parameter will be ignored, and the fields will be indexed normally.</w:t>
+      </w:r>
+    </w:p>
+    <w:p>
+      <w:pPr>
+        <w:pStyle w:val="Bullet"/>
+      </w:pPr>
+      <w:r>
+        <w:rPr>
+          <w:rStyle w:val="Strong"/>
+        </w:rPr>
         <w:t>Index All Field</w:t>
       </w:r>
       <w:r>
@@ -1595,7 +1639,15 @@
         <w:t>item</w:t>
       </w:r>
       <w:r>
-        <w:t xml:space="preserve"> without taking into account the ‘</w:t>
+        <w:t xml:space="preserve"> without taking into </w:t>
+      </w:r>
+      <w:proofErr w:type="gramStart"/>
+      <w:r>
+        <w:t>account</w:t>
+      </w:r>
+      <w:proofErr w:type="gramEnd"/>
+      <w:r>
+        <w:t xml:space="preserve"> the ‘</w:t>
       </w:r>
       <w:r>
         <w:t>Indexed Item Field</w:t>
@@ -1796,29 +1848,29 @@
           <w:lang w:val="en-US"/>
         </w:rPr>
       </w:pPr>
-      <w:bookmarkStart w:id="5" w:name="_Toc380061065"/>
+      <w:bookmarkStart w:id="6" w:name="_Toc380061065"/>
       <w:r>
         <w:rPr>
           <w:lang w:val="en-US"/>
         </w:rPr>
         <w:t xml:space="preserve">Search on Page </w:t>
       </w:r>
-      <w:commentRangeStart w:id="6"/>
+      <w:commentRangeStart w:id="7"/>
       <w:r>
         <w:rPr>
           <w:lang w:val="en-US"/>
         </w:rPr>
         <w:t>Content</w:t>
       </w:r>
-      <w:commentRangeEnd w:id="6"/>
+      <w:commentRangeEnd w:id="7"/>
       <w:r>
         <w:rPr>
           <w:rStyle w:val="CommentReference"/>
           <w:rFonts w:asciiTheme="minorHAnsi" w:eastAsiaTheme="minorEastAsia" w:hAnsiTheme="minorHAnsi" w:cstheme="minorBidi"/>
         </w:rPr>
-        <w:commentReference w:id="6"/>
-      </w:r>
-      <w:bookmarkEnd w:id="5"/>
+        <w:commentReference w:id="7"/>
+      </w:r>
+      <w:bookmarkEnd w:id="6"/>
     </w:p>
     <w:p>
       <w:pPr>
@@ -2410,14 +2462,14 @@
           <w:lang w:val="en-US"/>
         </w:rPr>
       </w:pPr>
-      <w:bookmarkStart w:id="7" w:name="_Toc380061066"/>
+      <w:bookmarkStart w:id="8" w:name="_Toc380061066"/>
       <w:r>
         <w:rPr>
           <w:lang w:val="en-US"/>
         </w:rPr>
         <w:t>Implementation Details</w:t>
       </w:r>
-      <w:bookmarkEnd w:id="7"/>
+      <w:bookmarkEnd w:id="8"/>
     </w:p>
     <w:p>
       <w:pPr>
@@ -2483,15 +2535,7 @@
         <w:rPr>
           <w:lang w:val="en-US"/>
         </w:rPr>
-        <w:t xml:space="preserve"> all the pages referencing this item and which ha</w:t>
-      </w:r>
-      <w:bookmarkStart w:id="8" w:name="_GoBack"/>
-      <w:bookmarkEnd w:id="8"/>
-      <w:r>
-        <w:rPr>
-          <w:lang w:val="en-US"/>
-        </w:rPr>
-        <w:t xml:space="preserve">ve to be </w:t>
+        <w:t xml:space="preserve"> all the pages referencing this item and which have to be </w:t>
       </w:r>
       <w:proofErr w:type="spellStart"/>
       <w:r>
@@ -2554,50 +2598,20 @@
         <w:rPr>
           <w:lang w:val="en-US"/>
         </w:rPr>
-        <w:t xml:space="preserve"> </w:t>
-      </w:r>
-      <w:proofErr w:type="spellStart"/>
-      <w:r>
-        <w:rPr>
-          <w:lang w:val="en-US"/>
-        </w:rPr>
-        <w:t>Sitecore</w:t>
-      </w:r>
-      <w:proofErr w:type="spellEnd"/>
-      <w:r>
-        <w:rPr>
-          <w:lang w:val="en-US"/>
-        </w:rPr>
-        <w:t xml:space="preserve"> </w:t>
-      </w:r>
-      <w:proofErr w:type="spellStart"/>
-      <w:r>
-        <w:rPr>
-          <w:lang w:val="en-US"/>
-        </w:rPr>
-        <w:t>Lucene</w:t>
-      </w:r>
-      <w:proofErr w:type="spellEnd"/>
-      <w:r>
-        <w:rPr>
-          <w:lang w:val="en-US"/>
-        </w:rPr>
-        <w:t xml:space="preserve"> index.</w:t>
-      </w:r>
-      <w:r>
-        <w:rPr>
-          <w:lang w:val="en-US"/>
-        </w:rPr>
-        <w:t xml:space="preserve"> In </w:t>
-      </w:r>
-      <w:proofErr w:type="spellStart"/>
-      <w:r>
-        <w:rPr>
-          <w:lang w:val="en-US"/>
-        </w:rPr>
-        <w:t>Sitecore</w:t>
-      </w:r>
-      <w:proofErr w:type="spellEnd"/>
+        <w:t xml:space="preserve"> Sitecore</w:t>
+      </w:r>
+      <w:r>
+        <w:rPr>
+          <w:lang w:val="en-US"/>
+        </w:rPr>
+        <w:t xml:space="preserve"> Lucene index.</w:t>
+      </w:r>
+      <w:r>
+        <w:rPr>
+          <w:lang w:val="en-US"/>
+        </w:rPr>
+        <w:t xml:space="preserve"> In Sitecore</w:t>
+      </w:r>
       <w:r>
         <w:rPr>
           <w:lang w:val="en-US"/>
@@ -2841,6 +2855,7 @@
         <w:rPr>
           <w:lang w:val="en-US"/>
         </w:rPr>
+        <w:lastRenderedPageBreak/>
         <w:br w:type="page"/>
       </w:r>
     </w:p>
@@ -3052,7 +3067,7 @@
 
 <file path=word/comments.xml><?xml version="1.0" encoding="utf-8"?>
 <w:comments xmlns:wpc="http://schemas.microsoft.com/office/word/2010/wordprocessingCanvas" xmlns:mc="http://schemas.openxmlformats.org/markup-compatibility/2006" xmlns:o="urn:schemas-microsoft-com:office:office" xmlns:r="http://schemas.openxmlformats.org/officeDocument/2006/relationships" xmlns:m="http://schemas.openxmlformats.org/officeDocument/2006/math" xmlns:v="urn:schemas-microsoft-com:vml" xmlns:wp14="http://schemas.microsoft.com/office/word/2010/wordprocessingDrawing" xmlns:wp="http://schemas.openxmlformats.org/drawingml/2006/wordprocessingDrawing" xmlns:w10="urn:schemas-microsoft-com:office:word" xmlns:w="http://schemas.openxmlformats.org/wordprocessingml/2006/main" xmlns:w14="http://schemas.microsoft.com/office/word/2010/wordml" xmlns:w15="http://schemas.microsoft.com/office/word/2012/wordml" xmlns:wpg="http://schemas.microsoft.com/office/word/2010/wordprocessingGroup" xmlns:wpi="http://schemas.microsoft.com/office/word/2010/wordprocessingInk" xmlns:wne="http://schemas.microsoft.com/office/word/2006/wordml" xmlns:wps="http://schemas.microsoft.com/office/word/2010/wordprocessingShape" mc:Ignorable="w14 w15 wp14">
-  <w:comment w:id="4" w:author="Coste Jeremy" w:date="2014-02-12T17:02:00Z" w:initials="CJ">
+  <w:comment w:id="5" w:author="Coste Jeremy" w:date="2014-02-12T17:02:00Z" w:initials="CJ">
     <w:p>
       <w:pPr>
         <w:pStyle w:val="CommentText"/>
@@ -3074,7 +3089,7 @@
       </w:r>
     </w:p>
   </w:comment>
-  <w:comment w:id="6" w:author="Coste Jeremy" w:date="2014-02-13T01:27:00Z" w:initials="CJ">
+  <w:comment w:id="7" w:author="Coste Jeremy" w:date="2014-02-13T01:27:00Z" w:initials="CJ">
     <w:p>
       <w:pPr>
         <w:pStyle w:val="CommentText"/>
@@ -3259,7 +3274,7 @@
         <w:sz w:val="26"/>
         <w:szCs w:val="26"/>
       </w:rPr>
-      <w:t>3</w:t>
+      <w:t>2</w:t>
     </w:r>
     <w:r>
       <w:rPr>
@@ -3369,7 +3384,7 @@
 
 <file path=word/numbering.xml><?xml version="1.0" encoding="utf-8"?>
 <w:numbering xmlns:wpc="http://schemas.microsoft.com/office/word/2010/wordprocessingCanvas" xmlns:mc="http://schemas.openxmlformats.org/markup-compatibility/2006" xmlns:o="urn:schemas-microsoft-com:office:office" xmlns:r="http://schemas.openxmlformats.org/officeDocument/2006/relationships" xmlns:m="http://schemas.openxmlformats.org/officeDocument/2006/math" xmlns:v="urn:schemas-microsoft-com:vml" xmlns:wp14="http://schemas.microsoft.com/office/word/2010/wordprocessingDrawing" xmlns:wp="http://schemas.openxmlformats.org/drawingml/2006/wordprocessingDrawing" xmlns:w10="urn:schemas-microsoft-com:office:word" xmlns:w="http://schemas.openxmlformats.org/wordprocessingml/2006/main" xmlns:w14="http://schemas.microsoft.com/office/word/2010/wordml" xmlns:w15="http://schemas.microsoft.com/office/word/2012/wordml" xmlns:wpg="http://schemas.microsoft.com/office/word/2010/wordprocessingGroup" xmlns:wpi="http://schemas.microsoft.com/office/word/2010/wordprocessingInk" xmlns:wne="http://schemas.microsoft.com/office/word/2006/wordml" xmlns:wps="http://schemas.microsoft.com/office/word/2010/wordprocessingShape" mc:Ignorable="w14 w15 wp14">
-  <w:abstractNum w:abstractNumId="0">
+  <w:abstractNum w:abstractNumId="0" w15:restartNumberingAfterBreak="0">
     <w:nsid w:val="139B6808"/>
     <w:multiLevelType w:val="hybridMultilevel"/>
     <w:tmpl w:val="9CCA701A"/>
@@ -3482,7 +3497,7 @@
       </w:rPr>
     </w:lvl>
   </w:abstractNum>
-  <w:abstractNum w:abstractNumId="1">
+  <w:abstractNum w:abstractNumId="1" w15:restartNumberingAfterBreak="0">
     <w:nsid w:val="2E4A1C1B"/>
     <w:multiLevelType w:val="hybridMultilevel"/>
     <w:tmpl w:val="1D26B6C6"/>
@@ -3571,7 +3586,7 @@
       </w:pPr>
     </w:lvl>
   </w:abstractNum>
-  <w:abstractNum w:abstractNumId="2">
+  <w:abstractNum w:abstractNumId="2" w15:restartNumberingAfterBreak="0">
     <w:nsid w:val="4CF64E43"/>
     <w:multiLevelType w:val="hybridMultilevel"/>
     <w:tmpl w:val="66507FB4"/>
@@ -3684,7 +3699,7 @@
       </w:rPr>
     </w:lvl>
   </w:abstractNum>
-  <w:abstractNum w:abstractNumId="3">
+  <w:abstractNum w:abstractNumId="3" w15:restartNumberingAfterBreak="0">
     <w:nsid w:val="6B1A1D62"/>
     <w:multiLevelType w:val="hybridMultilevel"/>
     <w:tmpl w:val="38E651D8"/>
@@ -3800,7 +3815,7 @@
       </w:rPr>
     </w:lvl>
   </w:abstractNum>
-  <w:abstractNum w:abstractNumId="4">
+  <w:abstractNum w:abstractNumId="4" w15:restartNumberingAfterBreak="0">
     <w:nsid w:val="741D605D"/>
     <w:multiLevelType w:val="hybridMultilevel"/>
     <w:tmpl w:val="8976E6C8"/>
@@ -5324,7 +5339,7 @@
     <w:charset w:val="00"/>
     <w:family w:val="roman"/>
     <w:pitch w:val="variable"/>
-    <w:sig w:usb0="E0002AFF" w:usb1="C0007843" w:usb2="00000009" w:usb3="00000000" w:csb0="000001FF" w:csb1="00000000"/>
+    <w:sig w:usb0="E0002EFF" w:usb1="C0007843" w:usb2="00000009" w:usb3="00000000" w:csb0="000001FF" w:csb1="00000000"/>
   </w:font>
   <w:font w:name="Courier New">
     <w:panose1 w:val="02070309020205020404"/>
@@ -5399,6 +5414,7 @@
     <w:rsid w:val="005139A5"/>
     <w:rsid w:val="005D3B41"/>
     <w:rsid w:val="00691609"/>
+    <w:rsid w:val="00BB0B62"/>
     <w:rsid w:val="00DD6957"/>
   </w:rsids>
   <m:mathPr>
@@ -5416,8 +5432,8 @@
   </m:mathPr>
   <w:themeFontLang w:val="en-US"/>
   <w:clrSchemeMapping w:bg1="light1" w:t1="dark1" w:bg2="light2" w:t2="dark2" w:accent1="accent1" w:accent2="accent2" w:accent3="accent3" w:accent4="accent4" w:accent5="accent5" w:accent6="accent6" w:hyperlink="hyperlink" w:followedHyperlink="followedHyperlink"/>
-  <w:decimalSymbol w:val=","/>
-  <w:listSeparator w:val=";"/>
+  <w:decimalSymbol w:val="."/>
+  <w:listSeparator w:val=","/>
   <w15:chartTrackingRefBased/>
 </w:settings>
 </file>
@@ -6103,7 +6119,7 @@
 </file>
 
 <file path=customXml/itemProps1.xml><?xml version="1.0" encoding="utf-8"?>
-<ds:datastoreItem xmlns:ds="http://schemas.openxmlformats.org/officeDocument/2006/customXml" ds:itemID="{DF7EC659-C828-406B-8811-5A3A519899E9}">
+<ds:datastoreItem xmlns:ds="http://schemas.openxmlformats.org/officeDocument/2006/customXml" ds:itemID="{3DFAF127-EBD7-46C7-B465-B355FE61D6C9}">
   <ds:schemaRefs>
     <ds:schemaRef ds:uri="http://schemas.openxmlformats.org/officeDocument/2006/bibliography"/>
   </ds:schemaRefs>

</xml_diff>